<commit_message>
Final Commit -- really i promise for real this time lol (fixed a formatting error in the writeup)
</commit_message>
<xml_diff>
--- a/final_writeup.docx
+++ b/final_writeup.docx
@@ -85,67 +85,65 @@
         </w:rPr>
         <w:t xml:space="preserve"> in this document</w:t>
       </w:r>
-      <w:bookmarkStart w:id="0" w:name="_GoBack"/>
+      <w:r>
+        <w:rPr>
+          <w:rFonts w:ascii="Adobe Caslon Pro" w:hAnsi="Adobe Caslon Pro" w:cs="Adobe Arabic"/>
+          <w:sz w:val="16"/>
+          <w:szCs w:val="16"/>
+        </w:rPr>
+        <w:t xml:space="preserve"> is also contained inside of </w:t>
+      </w:r>
+      <w:r>
+        <w:rPr>
+          <w:rFonts w:ascii="Adobe Caslon Pro" w:hAnsi="Adobe Caslon Pro" w:cs="Adobe Arabic"/>
+          <w:sz w:val="16"/>
+          <w:szCs w:val="16"/>
+        </w:rPr>
+        <w:t>final_writeup.txt, in case you want to try copy/pasting any of the completions in this document, or if you just prefer reading things in text editors (I know I do).</w:t>
+      </w:r>
+    </w:p>
+    <w:p>
+      <w:pPr>
+        <w:rPr>
+          <w:rFonts w:ascii="Adobe Caslon Pro" w:hAnsi="Adobe Caslon Pro" w:cs="Adobe Arabic"/>
+        </w:rPr>
+      </w:pPr>
+    </w:p>
+    <w:p>
+      <w:pPr>
+        <w:pStyle w:val="Style2"/>
+      </w:pPr>
+      <w:r>
+        <w:t>Part 1: Problem and Plan</w:t>
+      </w:r>
+    </w:p>
+    <w:p>
+      <w:pPr>
+        <w:rPr>
+          <w:rFonts w:ascii="Adobe Caslon Pro" w:hAnsi="Adobe Caslon Pro" w:cs="Adobe Arabic"/>
+        </w:rPr>
+      </w:pPr>
+    </w:p>
+    <w:p>
+      <w:pPr>
+        <w:ind w:firstLine="720"/>
+        <w:rPr>
+          <w:rFonts w:ascii="Adobe Caslon Pro" w:hAnsi="Adobe Caslon Pro" w:cs="Adobe Arabic"/>
+        </w:rPr>
+      </w:pPr>
+      <w:bookmarkStart w:id="0" w:name="OLE_LINK8"/>
+      <w:bookmarkStart w:id="1" w:name="OLE_LINK9"/>
+      <w:bookmarkStart w:id="2" w:name="OLE_LINK5"/>
+      <w:bookmarkStart w:id="3" w:name="OLE_LINK6"/>
+      <w:bookmarkStart w:id="4" w:name="OLE_LINK7"/>
+      <w:r>
+        <w:rPr>
+          <w:rFonts w:ascii="Adobe Caslon Pro" w:hAnsi="Adobe Caslon Pro" w:cs="Adobe Arabic"/>
+        </w:rPr>
+        <w:t xml:space="preserve">Writing code is a repetitive </w:t>
+      </w:r>
       <w:bookmarkEnd w:id="0"/>
-      <w:r>
-        <w:rPr>
-          <w:rFonts w:ascii="Adobe Caslon Pro" w:hAnsi="Adobe Caslon Pro" w:cs="Adobe Arabic"/>
-          <w:sz w:val="16"/>
-          <w:szCs w:val="16"/>
-        </w:rPr>
-        <w:t xml:space="preserve"> is also contained inside of </w:t>
-      </w:r>
-      <w:r>
-        <w:rPr>
-          <w:rFonts w:ascii="Adobe Caslon Pro" w:hAnsi="Adobe Caslon Pro" w:cs="Adobe Arabic"/>
-          <w:sz w:val="16"/>
-          <w:szCs w:val="16"/>
-        </w:rPr>
-        <w:t>final_writeup.txt, in case you want to try copy/pasting any of the completions in this document, or if you just prefer reading things in text editors (I know I do).</w:t>
-      </w:r>
-    </w:p>
-    <w:p>
-      <w:pPr>
-        <w:rPr>
-          <w:rFonts w:ascii="Adobe Caslon Pro" w:hAnsi="Adobe Caslon Pro" w:cs="Adobe Arabic"/>
-        </w:rPr>
-      </w:pPr>
-    </w:p>
-    <w:p>
-      <w:pPr>
-        <w:pStyle w:val="Style2"/>
-      </w:pPr>
-      <w:r>
-        <w:t>Part 1: Problem and Plan</w:t>
-      </w:r>
-    </w:p>
-    <w:p>
-      <w:pPr>
-        <w:rPr>
-          <w:rFonts w:ascii="Adobe Caslon Pro" w:hAnsi="Adobe Caslon Pro" w:cs="Adobe Arabic"/>
-        </w:rPr>
-      </w:pPr>
-    </w:p>
-    <w:p>
-      <w:pPr>
-        <w:ind w:firstLine="720"/>
-        <w:rPr>
-          <w:rFonts w:ascii="Adobe Caslon Pro" w:hAnsi="Adobe Caslon Pro" w:cs="Adobe Arabic"/>
-        </w:rPr>
-      </w:pPr>
-      <w:bookmarkStart w:id="1" w:name="OLE_LINK5"/>
-      <w:bookmarkStart w:id="2" w:name="OLE_LINK6"/>
-      <w:bookmarkStart w:id="3" w:name="OLE_LINK7"/>
-      <w:bookmarkStart w:id="4" w:name="OLE_LINK8"/>
-      <w:bookmarkStart w:id="5" w:name="OLE_LINK9"/>
-      <w:r>
-        <w:rPr>
-          <w:rFonts w:ascii="Adobe Caslon Pro" w:hAnsi="Adobe Caslon Pro" w:cs="Adobe Arabic"/>
-        </w:rPr>
-        <w:t xml:space="preserve">Writing code is a repetitive </w:t>
-      </w:r>
-      <w:bookmarkEnd w:id="4"/>
-      <w:bookmarkEnd w:id="5"/>
+      <w:bookmarkEnd w:id="1"/>
       <w:r>
         <w:rPr>
           <w:rFonts w:ascii="Adobe Caslon Pro" w:hAnsi="Adobe Caslon Pro" w:cs="Adobe Arabic"/>
@@ -165,9 +163,9 @@
         <w:t xml:space="preserve"> this burden by adding autocompletion, which reduces the time it takes to write variable names and keywords, often involving choosing from a menu of options.</w:t>
       </w:r>
     </w:p>
-    <w:bookmarkEnd w:id="1"/>
     <w:bookmarkEnd w:id="2"/>
     <w:bookmarkEnd w:id="3"/>
+    <w:bookmarkEnd w:id="4"/>
     <w:p>
       <w:pPr>
         <w:rPr>
@@ -284,7 +282,15 @@
         <w:rPr>
           <w:rFonts w:ascii="Adobe Caslon Pro" w:hAnsi="Adobe Caslon Pro" w:cs="Adobe Arabic"/>
         </w:rPr>
-        <w:t>. For example, some help create python functions, help to write array literals, or help you avoid needing to press the shift or arrow keys. The goal is to minimize the effort needed to write code in python.</w:t>
+        <w:t xml:space="preserve">. For example, some help create python functions, help to write array literals, or help you avoid needing to press the shift or arrow </w:t>
+      </w:r>
+      <w:bookmarkStart w:id="5" w:name="_GoBack"/>
+      <w:bookmarkEnd w:id="5"/>
+      <w:r>
+        <w:rPr>
+          <w:rFonts w:ascii="Adobe Caslon Pro" w:hAnsi="Adobe Caslon Pro" w:cs="Adobe Arabic"/>
+        </w:rPr>
+        <w:t>keys. The goal is to minimize the effort needed to write code in python.</w:t>
       </w:r>
     </w:p>
     <w:p>
@@ -2387,84 +2393,162 @@
     <w:p>
       <w:pPr>
         <w:pStyle w:val="Style1"/>
-      </w:pPr>
-      <w:r>
+        <w:ind w:left="0"/>
+        <w:rPr>
+          <w:sz w:val="16"/>
+          <w:szCs w:val="21"/>
+        </w:rPr>
+      </w:pPr>
+      <w:r>
+        <w:rPr>
+          <w:sz w:val="16"/>
+          <w:szCs w:val="21"/>
+        </w:rPr>
         <w:t>R-and-not-return:</w:t>
       </w:r>
     </w:p>
     <w:p>
       <w:pPr>
         <w:pStyle w:val="Style1"/>
-      </w:pPr>
-      <w:r>
+        <w:ind w:left="0"/>
+        <w:rPr>
+          <w:sz w:val="16"/>
+          <w:szCs w:val="21"/>
+        </w:rPr>
+      </w:pPr>
+      <w:r>
+        <w:rPr>
+          <w:sz w:val="16"/>
+          <w:szCs w:val="21"/>
+        </w:rPr>
         <w:t xml:space="preserve">|   ‹def f():›         ‹def f():›                  ‹def f():›               ‹def f():›       </w:t>
       </w:r>
     </w:p>
     <w:p>
       <w:pPr>
         <w:pStyle w:val="Style1"/>
-      </w:pPr>
-      <w:r>
+        <w:ind w:left="0"/>
+        <w:rPr>
+          <w:sz w:val="16"/>
+          <w:szCs w:val="21"/>
+        </w:rPr>
+      </w:pPr>
+      <w:r>
+        <w:rPr>
+          <w:sz w:val="16"/>
+          <w:szCs w:val="21"/>
+        </w:rPr>
         <w:t xml:space="preserve">|   ‹    r¦›      </w:t>
       </w:r>
       <w:r>
         <w:rPr>
           <w:rFonts w:ascii="Segoe UI Symbol" w:hAnsi="Segoe UI Symbol" w:cs="Segoe UI Symbol"/>
+          <w:sz w:val="16"/>
+          <w:szCs w:val="21"/>
         </w:rPr>
         <w:t>␣</w:t>
       </w:r>
       <w:r>
+        <w:rPr>
+          <w:sz w:val="16"/>
+          <w:szCs w:val="21"/>
+        </w:rPr>
         <w:t xml:space="preserve">    ‹    return ¦›     a n d    ‹    return and¦›   </w:t>
       </w:r>
       <w:r>
         <w:rPr>
           <w:rFonts w:ascii="Segoe UI Symbol" w:hAnsi="Segoe UI Symbol" w:cs="Segoe UI Symbol"/>
+          <w:sz w:val="16"/>
+          <w:szCs w:val="21"/>
         </w:rPr>
         <w:t>␣</w:t>
       </w:r>
       <w:r>
+        <w:rPr>
+          <w:sz w:val="16"/>
+          <w:szCs w:val="21"/>
+        </w:rPr>
         <w:t xml:space="preserve">    ‹    r and ¦›</w:t>
       </w:r>
     </w:p>
     <w:p>
       <w:pPr>
         <w:pStyle w:val="Style1"/>
-      </w:pPr>
-      <w:r>
+        <w:ind w:left="0"/>
+        <w:rPr>
+          <w:sz w:val="16"/>
+          <w:szCs w:val="21"/>
+        </w:rPr>
+      </w:pPr>
+      <w:r>
+        <w:rPr>
+          <w:sz w:val="16"/>
+          <w:szCs w:val="21"/>
+        </w:rPr>
         <w:t>...</w:t>
       </w:r>
     </w:p>
     <w:p>
       <w:pPr>
         <w:pStyle w:val="Style1"/>
-      </w:pPr>
-      <w:r>
+        <w:ind w:left="0"/>
+        <w:rPr>
+          <w:sz w:val="16"/>
+          <w:szCs w:val="21"/>
+        </w:rPr>
+      </w:pPr>
+      <w:r>
+        <w:rPr>
+          <w:sz w:val="16"/>
+          <w:szCs w:val="21"/>
+        </w:rPr>
         <w:t>|   ‹def f():›                     ‹def f():›</w:t>
       </w:r>
     </w:p>
     <w:p>
       <w:pPr>
         <w:pStyle w:val="Style1"/>
-      </w:pPr>
-      <w:r>
+        <w:ind w:left="0"/>
+        <w:rPr>
+          <w:sz w:val="16"/>
+          <w:szCs w:val="21"/>
+        </w:rPr>
+      </w:pPr>
+      <w:r>
+        <w:rPr>
+          <w:sz w:val="16"/>
+          <w:szCs w:val="21"/>
+        </w:rPr>
         <w:t xml:space="preserve">|   ‹    r¦›      r </w:t>
       </w:r>
       <w:r>
         <w:rPr>
           <w:rFonts w:ascii="Segoe UI Symbol" w:hAnsi="Segoe UI Symbol" w:cs="Segoe UI Symbol"/>
+          <w:sz w:val="16"/>
+          <w:szCs w:val="21"/>
         </w:rPr>
         <w:t>␣</w:t>
       </w:r>
       <w:r>
+        <w:rPr>
+          <w:sz w:val="16"/>
+          <w:szCs w:val="21"/>
+        </w:rPr>
         <w:t xml:space="preserve"> a n d </w:t>
       </w:r>
       <w:r>
         <w:rPr>
           <w:rFonts w:ascii="Segoe UI Symbol" w:hAnsi="Segoe UI Symbol" w:cs="Segoe UI Symbol"/>
+          <w:sz w:val="16"/>
+          <w:szCs w:val="21"/>
         </w:rPr>
         <w:t>␣</w:t>
       </w:r>
       <w:r>
+        <w:rPr>
+          <w:sz w:val="16"/>
+          <w:szCs w:val="21"/>
+        </w:rPr>
         <w:t xml:space="preserve"> d    ‹    r and d¦›</w:t>
       </w:r>
     </w:p>
@@ -2735,14 +2819,597 @@
       </w:pPr>
       <w:r>
         <w:tab/>
+        <w:t xml:space="preserve">SHOULD_FAIL! Hitting enter doesn't simply go to the beginning of </w:t>
+      </w:r>
+      <w:r>
+        <w:t xml:space="preserve">          </w:t>
+      </w:r>
+      <w:r>
+        <w:rPr>
+          <w:color w:val="FFFFFF" w:themeColor="background1"/>
+        </w:rPr>
+        <w:t xml:space="preserve">. </w:t>
+      </w:r>
+      <w:r>
+        <w:t xml:space="preserve">    </w:t>
+      </w:r>
+      <w:r>
+        <w:t>the line with this rule</w:t>
+      </w:r>
+    </w:p>
+    <w:p>
+      <w:pPr>
+        <w:pStyle w:val="Style1"/>
+      </w:pPr>
+      <w:r>
+        <w:tab/>
+        <w:t>|   ‹def f():›               ‹def f():›</w:t>
+      </w:r>
+    </w:p>
+    <w:p>
+      <w:pPr>
+        <w:pStyle w:val="Style1"/>
+      </w:pPr>
+      <w:r>
+        <w:tab/>
+        <w:t>|   ‹    print()¦›   enter   ‹    print()›</w:t>
+      </w:r>
+    </w:p>
+    <w:p>
+      <w:pPr>
+        <w:pStyle w:val="Style1"/>
+      </w:pPr>
+      <w:r>
+        <w:tab/>
+        <w:t>|                            ‹¦›</w:t>
+      </w:r>
+    </w:p>
+    <w:p>
+      <w:pPr>
+        <w:pStyle w:val="Style1"/>
+      </w:pPr>
+      <w:r>
+        <w:tab/>
+        <w:t>"""</w:t>
+      </w:r>
+    </w:p>
+    <w:p>
+      <w:pPr>
+        <w:pStyle w:val="Style1"/>
+      </w:pPr>
+      <w:r>
+        <w:tab/>
+        <w:t xml:space="preserve">if keystroke=='\n' and not </w:t>
+      </w:r>
+      <w:proofErr w:type="spellStart"/>
+      <w:r>
+        <w:t>state.current_line_after_cursor</w:t>
+      </w:r>
+      <w:proofErr w:type="spellEnd"/>
+      <w:r>
+        <w:t>:</w:t>
+      </w:r>
+    </w:p>
+    <w:p>
+      <w:pPr>
+        <w:pStyle w:val="Style1"/>
+      </w:pPr>
+      <w:r>
+        <w:tab/>
+      </w:r>
+      <w:r>
+        <w:tab/>
+        <w:t xml:space="preserve">return </w:t>
+      </w:r>
+      <w:proofErr w:type="spellStart"/>
+      <w:r>
+        <w:t>state.insert_text</w:t>
+      </w:r>
+      <w:proofErr w:type="spellEnd"/>
+      <w:r>
+        <w:t>('\n'+</w:t>
+      </w:r>
+      <w:proofErr w:type="spellStart"/>
+      <w:r>
+        <w:t>state.leading_whitespace_in_current_line</w:t>
+      </w:r>
+      <w:proofErr w:type="spellEnd"/>
+      <w:r>
+        <w:t>)</w:t>
+      </w:r>
+    </w:p>
+    <w:p>
+      <w:pPr>
+        <w:pStyle w:val="Style1"/>
+      </w:pPr>
+    </w:p>
+    <w:p>
+      <w:pPr>
+        <w:pStyle w:val="Style1"/>
+      </w:pPr>
+      <w:r>
+        <w:t>@</w:t>
+      </w:r>
+      <w:proofErr w:type="spellStart"/>
+      <w:r>
+        <w:t>engine.add_rule</w:t>
+      </w:r>
+      <w:proofErr w:type="spellEnd"/>
+    </w:p>
+    <w:p>
+      <w:pPr>
+        <w:pStyle w:val="Style1"/>
+      </w:pPr>
+      <w:r>
+        <w:t xml:space="preserve">def </w:t>
+      </w:r>
+      <w:proofErr w:type="spellStart"/>
+      <w:r>
+        <w:t>increment_decrement</w:t>
+      </w:r>
+      <w:proofErr w:type="spellEnd"/>
+      <w:r>
+        <w:t>(</w:t>
+      </w:r>
+      <w:proofErr w:type="spellStart"/>
+      <w:r>
+        <w:t>state,keystroke</w:t>
+      </w:r>
+      <w:proofErr w:type="spellEnd"/>
+      <w:r>
+        <w:t>):</w:t>
+      </w:r>
+    </w:p>
+    <w:p>
+      <w:pPr>
+        <w:pStyle w:val="Style1"/>
+      </w:pPr>
+      <w:r>
+        <w:tab/>
+        <w:t>"""</w:t>
+      </w:r>
+    </w:p>
+    <w:p>
+      <w:pPr>
+        <w:pStyle w:val="Style1"/>
+      </w:pPr>
+      <w:r>
+        <w:tab/>
+        <w:t>Adds the ++ and -- operators to python</w:t>
+      </w:r>
+    </w:p>
+    <w:p>
+      <w:pPr>
+        <w:pStyle w:val="Style1"/>
+      </w:pPr>
+      <w:r>
+        <w:lastRenderedPageBreak/>
+        <w:tab/>
+        <w:t>|   ‹x›   + +   ‹x+=1›</w:t>
+      </w:r>
+    </w:p>
+    <w:p>
+      <w:pPr>
+        <w:pStyle w:val="Style1"/>
+      </w:pPr>
+      <w:r>
+        <w:tab/>
+        <w:t>...</w:t>
+      </w:r>
+    </w:p>
+    <w:p>
+      <w:pPr>
+        <w:pStyle w:val="Style1"/>
+      </w:pPr>
+      <w:r>
+        <w:tab/>
+        <w:t>|   ‹x›   - -   ‹x-=1›</w:t>
+      </w:r>
+    </w:p>
+    <w:p>
+      <w:pPr>
+        <w:pStyle w:val="Style1"/>
+      </w:pPr>
+    </w:p>
+    <w:p>
+      <w:pPr>
+        <w:pStyle w:val="Style1"/>
+      </w:pPr>
+      <w:r>
+        <w:tab/>
+        <w:t xml:space="preserve">Works with </w:t>
+      </w:r>
+      <w:proofErr w:type="spellStart"/>
+      <w:r>
+        <w:t>array_augmented_assignment</w:t>
+      </w:r>
+      <w:proofErr w:type="spellEnd"/>
+    </w:p>
+    <w:p>
+      <w:pPr>
+        <w:pStyle w:val="Style1"/>
+      </w:pPr>
+      <w:r>
+        <w:tab/>
+        <w:t>|   ‹a[x¦]›   + +   ‹a[x]+=1¦›</w:t>
+      </w:r>
+    </w:p>
+    <w:p>
+      <w:pPr>
+        <w:pStyle w:val="Style1"/>
+      </w:pPr>
+    </w:p>
+    <w:p>
+      <w:pPr>
+        <w:pStyle w:val="Style1"/>
+      </w:pPr>
+      <w:r>
+        <w:tab/>
+        <w:t>Integration test</w:t>
+      </w:r>
+    </w:p>
+    <w:p>
+      <w:pPr>
+        <w:pStyle w:val="Style1"/>
+      </w:pPr>
+      <w:r>
+        <w:tab/>
+        <w:t>|   a [ ; - -   ‹a[:]-=1›</w:t>
+      </w:r>
+    </w:p>
+    <w:p>
+      <w:pPr>
+        <w:pStyle w:val="Style1"/>
+      </w:pPr>
+      <w:r>
+        <w:tab/>
+        <w:t>"""</w:t>
+      </w:r>
+    </w:p>
+    <w:p>
+      <w:pPr>
+        <w:pStyle w:val="Style1"/>
+      </w:pPr>
+    </w:p>
+    <w:p>
+      <w:pPr>
+        <w:pStyle w:val="Style1"/>
+      </w:pPr>
+      <w:r>
+        <w:tab/>
+        <w:t xml:space="preserve">if keystroke in '+-' and </w:t>
+      </w:r>
+      <w:proofErr w:type="spellStart"/>
+      <w:r>
+        <w:t>state.char_before_cursor</w:t>
+      </w:r>
+      <w:proofErr w:type="spellEnd"/>
+      <w:r>
+        <w:t>==keystroke:</w:t>
+      </w:r>
+    </w:p>
+    <w:p>
+      <w:pPr>
+        <w:pStyle w:val="Style1"/>
+      </w:pPr>
+      <w:r>
+        <w:tab/>
+      </w:r>
+      <w:r>
+        <w:tab/>
+        <w:t xml:space="preserve">return </w:t>
+      </w:r>
+      <w:proofErr w:type="spellStart"/>
+      <w:r>
+        <w:t>engine.process</w:t>
+      </w:r>
+      <w:proofErr w:type="spellEnd"/>
+      <w:r>
+        <w:t>(state,'=','1')</w:t>
+      </w:r>
+    </w:p>
+    <w:p>
+      <w:pPr>
+        <w:rPr>
+          <w:rFonts w:ascii="Adobe Caslon Pro" w:hAnsi="Adobe Caslon Pro" w:cs="Adobe Arabic"/>
+        </w:rPr>
+      </w:pPr>
+    </w:p>
+    <w:p>
+      <w:pPr>
+        <w:rPr>
+          <w:rFonts w:ascii="Adobe Caslon Pro" w:hAnsi="Adobe Caslon Pro" w:cs="Adobe Arabic"/>
+        </w:rPr>
+      </w:pPr>
+      <w:r>
+        <w:rPr>
+          <w:rFonts w:ascii="Adobe Caslon Pro" w:hAnsi="Adobe Caslon Pro" w:cs="Adobe Arabic"/>
+        </w:rPr>
+        <w:t xml:space="preserve">These docstrings provide </w:t>
+      </w:r>
+      <w:proofErr w:type="spellStart"/>
+      <w:r>
+        <w:rPr>
+          <w:rFonts w:ascii="Adobe Caslon Pro" w:hAnsi="Adobe Caslon Pro" w:cs="Adobe Arabic"/>
+        </w:rPr>
+        <w:t>documenation</w:t>
+      </w:r>
+      <w:proofErr w:type="spellEnd"/>
+      <w:r>
+        <w:rPr>
+          <w:rFonts w:ascii="Adobe Caslon Pro" w:hAnsi="Adobe Caslon Pro" w:cs="Adobe Arabic"/>
+        </w:rPr>
+        <w:t xml:space="preserve"> for each function, as well as unit tests to be performed.</w:t>
+      </w:r>
+    </w:p>
+    <w:p>
+      <w:pPr>
+        <w:rPr>
+          <w:rFonts w:ascii="Adobe Caslon Pro" w:hAnsi="Adobe Caslon Pro" w:cs="Adobe Arabic"/>
+        </w:rPr>
+      </w:pPr>
+      <w:r>
+        <w:rPr>
+          <w:rFonts w:ascii="Adobe Caslon Pro" w:hAnsi="Adobe Caslon Pro" w:cs="Adobe Arabic"/>
+        </w:rPr>
+        <w:t>Here are the resulting unit test outputs for these functions:</w:t>
+      </w:r>
+    </w:p>
+    <w:p>
+      <w:pPr>
+        <w:rPr>
+          <w:rFonts w:ascii="Adobe Caslon Pro" w:hAnsi="Adobe Caslon Pro" w:cs="Adobe Arabic"/>
+          <w:sz w:val="6"/>
+          <w:szCs w:val="6"/>
+        </w:rPr>
+      </w:pPr>
+    </w:p>
+    <w:p>
+      <w:pPr>
+        <w:pStyle w:val="Style1"/>
+        <w:ind w:left="0"/>
+        <w:rPr>
+          <w:sz w:val="16"/>
+          <w:szCs w:val="21"/>
+        </w:rPr>
+      </w:pPr>
+      <w:r>
+        <w:rPr>
+          <w:sz w:val="16"/>
+          <w:szCs w:val="21"/>
+        </w:rPr>
+        <w:t xml:space="preserve">RULE #42: </w:t>
+      </w:r>
+      <w:proofErr w:type="spellStart"/>
+      <w:r>
+        <w:rPr>
+          <w:sz w:val="16"/>
+          <w:szCs w:val="21"/>
+        </w:rPr>
+        <w:t>preserve_indent</w:t>
+      </w:r>
+      <w:proofErr w:type="spellEnd"/>
+    </w:p>
+    <w:p>
+      <w:pPr>
+        <w:pStyle w:val="Style1"/>
+        <w:ind w:left="0"/>
+        <w:rPr>
+          <w:sz w:val="16"/>
+          <w:szCs w:val="21"/>
+        </w:rPr>
+      </w:pPr>
+    </w:p>
+    <w:p>
+      <w:pPr>
+        <w:pStyle w:val="Style1"/>
+        <w:ind w:left="0"/>
+        <w:rPr>
+          <w:sz w:val="16"/>
+          <w:szCs w:val="21"/>
+        </w:rPr>
+      </w:pPr>
+      <w:r>
+        <w:rPr>
+          <w:sz w:val="16"/>
+          <w:szCs w:val="21"/>
+        </w:rPr>
+        <w:tab/>
+        <w:t>Hitting enter can preserve the indent</w:t>
+      </w:r>
+    </w:p>
+    <w:p>
+      <w:pPr>
+        <w:pStyle w:val="Style1"/>
+        <w:ind w:left="0"/>
+        <w:rPr>
+          <w:sz w:val="16"/>
+          <w:szCs w:val="21"/>
+        </w:rPr>
+      </w:pPr>
+      <w:r>
+        <w:rPr>
+          <w:sz w:val="16"/>
+          <w:szCs w:val="21"/>
+        </w:rPr>
+        <w:tab/>
+        <w:t>|   ‹def f():›               ‹def f():›</w:t>
+      </w:r>
+    </w:p>
+    <w:p>
+      <w:pPr>
+        <w:pStyle w:val="Style1"/>
+        <w:ind w:left="0"/>
+        <w:rPr>
+          <w:sz w:val="16"/>
+          <w:szCs w:val="21"/>
+        </w:rPr>
+      </w:pPr>
+      <w:r>
+        <w:rPr>
+          <w:sz w:val="16"/>
+          <w:szCs w:val="21"/>
+        </w:rPr>
+        <w:tab/>
+        <w:t>|   ‹    print()¦›   enter   ‹    print()›</w:t>
+      </w:r>
+    </w:p>
+    <w:p>
+      <w:pPr>
+        <w:pStyle w:val="Style1"/>
+        <w:ind w:left="0"/>
+        <w:rPr>
+          <w:sz w:val="16"/>
+          <w:szCs w:val="21"/>
+        </w:rPr>
+      </w:pPr>
+      <w:r>
+        <w:rPr>
+          <w:sz w:val="16"/>
+          <w:szCs w:val="21"/>
+        </w:rPr>
+        <w:tab/>
+        <w:t>|                            ‹    ¦›</w:t>
+      </w:r>
+    </w:p>
+    <w:p>
+      <w:pPr>
+        <w:pStyle w:val="Style1"/>
+        <w:ind w:left="0"/>
+        <w:rPr>
+          <w:sz w:val="16"/>
+          <w:szCs w:val="21"/>
+        </w:rPr>
+      </w:pPr>
+      <w:r>
+        <w:rPr>
+          <w:sz w:val="16"/>
+          <w:szCs w:val="21"/>
+        </w:rPr>
+        <w:tab/>
+      </w:r>
+      <w:r>
+        <w:rPr>
+          <w:sz w:val="16"/>
+          <w:szCs w:val="21"/>
+        </w:rPr>
+        <w:tab/>
+        <w:t xml:space="preserve">Used Rule: </w:t>
+      </w:r>
+      <w:proofErr w:type="spellStart"/>
+      <w:r>
+        <w:rPr>
+          <w:sz w:val="16"/>
+          <w:szCs w:val="21"/>
+        </w:rPr>
+        <w:t>preserve_indent</w:t>
+      </w:r>
+      <w:proofErr w:type="spellEnd"/>
+      <w:r>
+        <w:rPr>
+          <w:sz w:val="16"/>
+          <w:szCs w:val="21"/>
+        </w:rPr>
+        <w:t xml:space="preserve">               ‹def f():</w:t>
+      </w:r>
+      <w:r>
+        <w:rPr>
+          <w:rFonts w:ascii="Cambria Math" w:hAnsi="Cambria Math" w:cs="Cambria Math"/>
+          <w:sz w:val="16"/>
+          <w:szCs w:val="21"/>
+        </w:rPr>
+        <w:t>↵</w:t>
+      </w:r>
+      <w:r>
+        <w:rPr>
+          <w:sz w:val="16"/>
+          <w:szCs w:val="21"/>
+        </w:rPr>
+        <w:t xml:space="preserve">    print()</w:t>
+      </w:r>
+      <w:r>
+        <w:rPr>
+          <w:rFonts w:ascii="Cambria Math" w:hAnsi="Cambria Math" w:cs="Cambria Math"/>
+          <w:sz w:val="16"/>
+          <w:szCs w:val="21"/>
+        </w:rPr>
+        <w:t>↵</w:t>
+      </w:r>
+      <w:r>
+        <w:rPr>
+          <w:sz w:val="16"/>
+          <w:szCs w:val="21"/>
+        </w:rPr>
+        <w:t xml:space="preserve">    ¦›</w:t>
+      </w:r>
+    </w:p>
+    <w:p>
+      <w:pPr>
+        <w:pStyle w:val="Style1"/>
+        <w:ind w:left="0"/>
+        <w:rPr>
+          <w:sz w:val="16"/>
+          <w:szCs w:val="21"/>
+        </w:rPr>
+      </w:pPr>
+      <w:r>
+        <w:rPr>
+          <w:sz w:val="16"/>
+          <w:szCs w:val="21"/>
+        </w:rPr>
+        <w:t xml:space="preserve">  </w:t>
+      </w:r>
+      <w:r>
+        <w:rPr>
+          <w:sz w:val="16"/>
+          <w:szCs w:val="21"/>
+        </w:rPr>
+        <w:tab/>
+        <w:t>GOOD: PASSED</w:t>
+      </w:r>
+    </w:p>
+    <w:p>
+      <w:pPr>
+        <w:pStyle w:val="Style1"/>
+        <w:ind w:left="0"/>
+        <w:rPr>
+          <w:sz w:val="16"/>
+          <w:szCs w:val="21"/>
+        </w:rPr>
+      </w:pPr>
+    </w:p>
+    <w:p>
+      <w:pPr>
+        <w:pStyle w:val="Style1"/>
+        <w:ind w:left="0"/>
+        <w:rPr>
+          <w:sz w:val="16"/>
+          <w:szCs w:val="21"/>
+        </w:rPr>
+      </w:pPr>
+      <w:r>
+        <w:rPr>
+          <w:sz w:val="16"/>
+          <w:szCs w:val="21"/>
+        </w:rPr>
+        <w:tab/>
         <w:t>SHOULD_FAIL! Hitting enter doesn't simply go to the beginning of the line with this rule</w:t>
       </w:r>
     </w:p>
     <w:p>
       <w:pPr>
         <w:pStyle w:val="Style1"/>
-      </w:pPr>
-      <w:r>
+        <w:ind w:left="0"/>
+        <w:rPr>
+          <w:sz w:val="16"/>
+          <w:szCs w:val="21"/>
+        </w:rPr>
+      </w:pPr>
+      <w:r>
+        <w:rPr>
+          <w:sz w:val="16"/>
+          <w:szCs w:val="21"/>
+        </w:rPr>
         <w:tab/>
         <w:t>|   ‹def f():›               ‹def f():›</w:t>
       </w:r>
@@ -2750,8 +3417,17 @@
     <w:p>
       <w:pPr>
         <w:pStyle w:val="Style1"/>
-      </w:pPr>
-      <w:r>
+        <w:ind w:left="0"/>
+        <w:rPr>
+          <w:sz w:val="16"/>
+          <w:szCs w:val="21"/>
+        </w:rPr>
+      </w:pPr>
+      <w:r>
+        <w:rPr>
+          <w:sz w:val="16"/>
+          <w:szCs w:val="21"/>
+        </w:rPr>
         <w:tab/>
         <w:t>|   ‹    print()¦›   enter   ‹    print()›</w:t>
       </w:r>
@@ -2759,8 +3435,17 @@
     <w:p>
       <w:pPr>
         <w:pStyle w:val="Style1"/>
-      </w:pPr>
-      <w:r>
+        <w:ind w:left="0"/>
+        <w:rPr>
+          <w:sz w:val="16"/>
+          <w:szCs w:val="21"/>
+        </w:rPr>
+      </w:pPr>
+      <w:r>
+        <w:rPr>
+          <w:sz w:val="16"/>
+          <w:szCs w:val="21"/>
+        </w:rPr>
         <w:tab/>
         <w:t>|                            ‹¦›</w:t>
       </w:r>
@@ -2768,891 +3453,897 @@
     <w:p>
       <w:pPr>
         <w:pStyle w:val="Style1"/>
-      </w:pPr>
-      <w:r>
-        <w:tab/>
-        <w:t>"""</w:t>
-      </w:r>
-    </w:p>
-    <w:p>
-      <w:pPr>
-        <w:pStyle w:val="Style1"/>
-      </w:pPr>
-      <w:r>
-        <w:tab/>
-        <w:t xml:space="preserve">if keystroke=='\n' and not </w:t>
-      </w:r>
-      <w:proofErr w:type="spellStart"/>
-      <w:r>
-        <w:t>state.current_line_after_cursor</w:t>
-      </w:r>
-      <w:proofErr w:type="spellEnd"/>
-      <w:r>
-        <w:t>:</w:t>
-      </w:r>
-    </w:p>
-    <w:p>
-      <w:pPr>
-        <w:pStyle w:val="Style1"/>
-      </w:pPr>
-      <w:r>
-        <w:tab/>
-      </w:r>
-      <w:r>
-        <w:tab/>
-        <w:t xml:space="preserve">return </w:t>
-      </w:r>
-      <w:proofErr w:type="spellStart"/>
-      <w:r>
-        <w:t>state.insert_text</w:t>
-      </w:r>
-      <w:proofErr w:type="spellEnd"/>
-      <w:r>
-        <w:t>('\n'+</w:t>
-      </w:r>
-      <w:proofErr w:type="spellStart"/>
-      <w:r>
-        <w:t>state.leading_whitespace_in_current_line</w:t>
-      </w:r>
-      <w:proofErr w:type="spellEnd"/>
-      <w:r>
-        <w:t>)</w:t>
-      </w:r>
-    </w:p>
-    <w:p>
-      <w:pPr>
-        <w:pStyle w:val="Style1"/>
-      </w:pPr>
-    </w:p>
-    <w:p>
-      <w:pPr>
-        <w:pStyle w:val="Style1"/>
-      </w:pPr>
-      <w:r>
+        <w:ind w:left="0"/>
+        <w:rPr>
+          <w:sz w:val="16"/>
+          <w:szCs w:val="21"/>
+        </w:rPr>
+      </w:pPr>
+      <w:r>
+        <w:rPr>
+          <w:sz w:val="16"/>
+          <w:szCs w:val="21"/>
+        </w:rPr>
+        <w:tab/>
+      </w:r>
+      <w:r>
+        <w:rPr>
+          <w:sz w:val="16"/>
+          <w:szCs w:val="21"/>
+        </w:rPr>
+        <w:tab/>
+        <w:t xml:space="preserve">Used Rule: </w:t>
+      </w:r>
+      <w:proofErr w:type="spellStart"/>
+      <w:r>
+        <w:rPr>
+          <w:sz w:val="16"/>
+          <w:szCs w:val="21"/>
+        </w:rPr>
+        <w:t>preserve_indent</w:t>
+      </w:r>
+      <w:proofErr w:type="spellEnd"/>
+      <w:r>
+        <w:rPr>
+          <w:sz w:val="16"/>
+          <w:szCs w:val="21"/>
+        </w:rPr>
+        <w:t xml:space="preserve">               ‹def f():</w:t>
+      </w:r>
+      <w:r>
+        <w:rPr>
+          <w:rFonts w:ascii="Cambria Math" w:hAnsi="Cambria Math" w:cs="Cambria Math"/>
+          <w:sz w:val="16"/>
+          <w:szCs w:val="21"/>
+        </w:rPr>
+        <w:t>↵</w:t>
+      </w:r>
+      <w:r>
+        <w:rPr>
+          <w:sz w:val="16"/>
+          <w:szCs w:val="21"/>
+        </w:rPr>
+        <w:t xml:space="preserve">    print()</w:t>
+      </w:r>
+      <w:r>
+        <w:rPr>
+          <w:rFonts w:ascii="Cambria Math" w:hAnsi="Cambria Math" w:cs="Cambria Math"/>
+          <w:sz w:val="16"/>
+          <w:szCs w:val="21"/>
+        </w:rPr>
+        <w:t>↵</w:t>
+      </w:r>
+      <w:r>
+        <w:rPr>
+          <w:sz w:val="16"/>
+          <w:szCs w:val="21"/>
+        </w:rPr>
+        <w:t xml:space="preserve">    ¦›</w:t>
+      </w:r>
+    </w:p>
+    <w:p>
+      <w:pPr>
+        <w:pStyle w:val="Style1"/>
+        <w:ind w:left="0"/>
+        <w:rPr>
+          <w:sz w:val="16"/>
+          <w:szCs w:val="21"/>
+        </w:rPr>
+      </w:pPr>
+      <w:r>
+        <w:rPr>
+          <w:sz w:val="16"/>
+          <w:szCs w:val="21"/>
+        </w:rPr>
+        <w:t xml:space="preserve">  </w:t>
+      </w:r>
+      <w:r>
+        <w:rPr>
+          <w:sz w:val="16"/>
+          <w:szCs w:val="21"/>
+        </w:rPr>
+        <w:tab/>
+        <w:t>GOOD: FAILED</w:t>
+      </w:r>
+    </w:p>
+    <w:p>
+      <w:pPr>
+        <w:pStyle w:val="Style1"/>
+        <w:ind w:left="0"/>
+        <w:rPr>
+          <w:sz w:val="16"/>
+          <w:szCs w:val="21"/>
+        </w:rPr>
+      </w:pPr>
+    </w:p>
+    <w:p>
+      <w:pPr>
+        <w:pStyle w:val="Style1"/>
+        <w:ind w:left="0"/>
+        <w:rPr>
+          <w:sz w:val="16"/>
+          <w:szCs w:val="21"/>
+        </w:rPr>
+      </w:pPr>
+      <w:r>
+        <w:rPr>
+          <w:sz w:val="16"/>
+          <w:szCs w:val="21"/>
+        </w:rPr>
+        <w:t xml:space="preserve">RULE #17: </w:t>
+      </w:r>
+      <w:proofErr w:type="spellStart"/>
+      <w:r>
+        <w:rPr>
+          <w:sz w:val="16"/>
+          <w:szCs w:val="21"/>
+        </w:rPr>
+        <w:t>increment_decrement</w:t>
+      </w:r>
+      <w:proofErr w:type="spellEnd"/>
+    </w:p>
+    <w:p>
+      <w:pPr>
+        <w:pStyle w:val="Style1"/>
+        <w:ind w:left="0"/>
+        <w:rPr>
+          <w:sz w:val="16"/>
+          <w:szCs w:val="21"/>
+        </w:rPr>
+      </w:pPr>
+    </w:p>
+    <w:p>
+      <w:pPr>
+        <w:pStyle w:val="Style1"/>
+        <w:ind w:left="0"/>
+        <w:rPr>
+          <w:sz w:val="16"/>
+          <w:szCs w:val="21"/>
+        </w:rPr>
+      </w:pPr>
+      <w:r>
+        <w:rPr>
+          <w:sz w:val="16"/>
+          <w:szCs w:val="21"/>
+        </w:rPr>
+        <w:tab/>
+        <w:t>Adds the ++ and -- operators to python</w:t>
+      </w:r>
+    </w:p>
+    <w:p>
+      <w:pPr>
+        <w:pStyle w:val="Style1"/>
+        <w:ind w:left="0"/>
+        <w:rPr>
+          <w:sz w:val="16"/>
+          <w:szCs w:val="21"/>
+        </w:rPr>
+      </w:pPr>
+      <w:r>
+        <w:rPr>
+          <w:sz w:val="16"/>
+          <w:szCs w:val="21"/>
+        </w:rPr>
+        <w:tab/>
+        <w:t>|   ‹x›   + +   ‹x+=1›</w:t>
+      </w:r>
+    </w:p>
+    <w:p>
+      <w:pPr>
+        <w:pStyle w:val="Style1"/>
+        <w:ind w:left="0"/>
+        <w:rPr>
+          <w:sz w:val="16"/>
+          <w:szCs w:val="21"/>
+        </w:rPr>
+      </w:pPr>
+      <w:r>
+        <w:rPr>
+          <w:sz w:val="16"/>
+          <w:szCs w:val="21"/>
+        </w:rPr>
+        <w:tab/>
+      </w:r>
+      <w:r>
+        <w:rPr>
+          <w:sz w:val="16"/>
+          <w:szCs w:val="21"/>
+        </w:rPr>
+        <w:tab/>
+        <w:t xml:space="preserve">Used Rule: </w:t>
+      </w:r>
+      <w:proofErr w:type="spellStart"/>
+      <w:r>
+        <w:rPr>
+          <w:sz w:val="16"/>
+          <w:szCs w:val="21"/>
+        </w:rPr>
+        <w:t>insert_character</w:t>
+      </w:r>
+      <w:proofErr w:type="spellEnd"/>
+      <w:r>
+        <w:rPr>
+          <w:sz w:val="16"/>
+          <w:szCs w:val="21"/>
+        </w:rPr>
+        <w:t xml:space="preserve">              ‹x+¦›</w:t>
+      </w:r>
+    </w:p>
+    <w:p>
+      <w:pPr>
+        <w:pStyle w:val="Style1"/>
+        <w:ind w:left="0"/>
+        <w:rPr>
+          <w:sz w:val="16"/>
+          <w:szCs w:val="21"/>
+        </w:rPr>
+      </w:pPr>
+      <w:r>
+        <w:rPr>
+          <w:sz w:val="16"/>
+          <w:szCs w:val="21"/>
+        </w:rPr>
+        <w:tab/>
+      </w:r>
+      <w:r>
+        <w:rPr>
+          <w:sz w:val="16"/>
+          <w:szCs w:val="21"/>
+        </w:rPr>
+        <w:tab/>
+        <w:t xml:space="preserve">Used Rule: </w:t>
+      </w:r>
+      <w:proofErr w:type="spellStart"/>
+      <w:r>
+        <w:rPr>
+          <w:sz w:val="16"/>
+          <w:szCs w:val="21"/>
+        </w:rPr>
+        <w:t>increment_decrement</w:t>
+      </w:r>
+      <w:proofErr w:type="spellEnd"/>
+      <w:r>
+        <w:rPr>
+          <w:sz w:val="16"/>
+          <w:szCs w:val="21"/>
+        </w:rPr>
+        <w:t xml:space="preserve">           ‹x+=1¦›</w:t>
+      </w:r>
+    </w:p>
+    <w:p>
+      <w:pPr>
+        <w:pStyle w:val="Style1"/>
+        <w:ind w:left="0"/>
+        <w:rPr>
+          <w:sz w:val="16"/>
+          <w:szCs w:val="21"/>
+        </w:rPr>
+      </w:pPr>
+      <w:r>
+        <w:rPr>
+          <w:sz w:val="16"/>
+          <w:szCs w:val="21"/>
+        </w:rPr>
+        <w:t xml:space="preserve">  </w:t>
+      </w:r>
+      <w:r>
+        <w:rPr>
+          <w:sz w:val="16"/>
+          <w:szCs w:val="21"/>
+        </w:rPr>
+        <w:tab/>
+        <w:t>GOOD: PASSED</w:t>
+      </w:r>
+    </w:p>
+    <w:p>
+      <w:pPr>
+        <w:pStyle w:val="Style1"/>
+        <w:ind w:left="0"/>
+        <w:rPr>
+          <w:sz w:val="16"/>
+          <w:szCs w:val="21"/>
+        </w:rPr>
+      </w:pPr>
+      <w:r>
+        <w:rPr>
+          <w:sz w:val="16"/>
+          <w:szCs w:val="21"/>
+        </w:rPr>
+        <w:tab/>
+        <w:t>...</w:t>
+      </w:r>
+    </w:p>
+    <w:p>
+      <w:pPr>
+        <w:pStyle w:val="Style1"/>
+        <w:ind w:left="0"/>
+        <w:rPr>
+          <w:sz w:val="16"/>
+          <w:szCs w:val="21"/>
+        </w:rPr>
+      </w:pPr>
+      <w:r>
+        <w:rPr>
+          <w:sz w:val="16"/>
+          <w:szCs w:val="21"/>
+        </w:rPr>
+        <w:tab/>
+        <w:t>|   ‹x›   - -   ‹x-=1›</w:t>
+      </w:r>
+    </w:p>
+    <w:p>
+      <w:pPr>
+        <w:pStyle w:val="Style1"/>
+        <w:ind w:left="0"/>
+        <w:rPr>
+          <w:sz w:val="16"/>
+          <w:szCs w:val="21"/>
+        </w:rPr>
+      </w:pPr>
+      <w:r>
+        <w:rPr>
+          <w:sz w:val="16"/>
+          <w:szCs w:val="21"/>
+        </w:rPr>
+        <w:tab/>
+      </w:r>
+      <w:r>
+        <w:rPr>
+          <w:sz w:val="16"/>
+          <w:szCs w:val="21"/>
+        </w:rPr>
+        <w:tab/>
+        <w:t xml:space="preserve">Used Rule: </w:t>
+      </w:r>
+      <w:proofErr w:type="spellStart"/>
+      <w:r>
+        <w:rPr>
+          <w:sz w:val="16"/>
+          <w:szCs w:val="21"/>
+        </w:rPr>
+        <w:t>insert_character</w:t>
+      </w:r>
+      <w:proofErr w:type="spellEnd"/>
+      <w:r>
+        <w:rPr>
+          <w:sz w:val="16"/>
+          <w:szCs w:val="21"/>
+        </w:rPr>
+        <w:t xml:space="preserve">              ‹x-¦›</w:t>
+      </w:r>
+    </w:p>
+    <w:p>
+      <w:pPr>
+        <w:pStyle w:val="Style1"/>
+        <w:ind w:left="0"/>
+        <w:rPr>
+          <w:sz w:val="16"/>
+          <w:szCs w:val="21"/>
+        </w:rPr>
+      </w:pPr>
+      <w:r>
+        <w:rPr>
+          <w:sz w:val="16"/>
+          <w:szCs w:val="21"/>
+        </w:rPr>
+        <w:tab/>
+      </w:r>
+      <w:r>
+        <w:rPr>
+          <w:sz w:val="16"/>
+          <w:szCs w:val="21"/>
+        </w:rPr>
+        <w:tab/>
+        <w:t xml:space="preserve">Used Rule: </w:t>
+      </w:r>
+      <w:proofErr w:type="spellStart"/>
+      <w:r>
+        <w:rPr>
+          <w:sz w:val="16"/>
+          <w:szCs w:val="21"/>
+        </w:rPr>
+        <w:t>increment_decrement</w:t>
+      </w:r>
+      <w:proofErr w:type="spellEnd"/>
+      <w:r>
+        <w:rPr>
+          <w:sz w:val="16"/>
+          <w:szCs w:val="21"/>
+        </w:rPr>
+        <w:t xml:space="preserve">           ‹x-=1¦›</w:t>
+      </w:r>
+    </w:p>
+    <w:p>
+      <w:pPr>
+        <w:pStyle w:val="Style1"/>
+        <w:ind w:left="0"/>
+        <w:rPr>
+          <w:sz w:val="16"/>
+          <w:szCs w:val="21"/>
+        </w:rPr>
+      </w:pPr>
+      <w:r>
+        <w:rPr>
+          <w:sz w:val="16"/>
+          <w:szCs w:val="21"/>
+        </w:rPr>
+        <w:t xml:space="preserve">  </w:t>
+      </w:r>
+      <w:r>
+        <w:rPr>
+          <w:sz w:val="16"/>
+          <w:szCs w:val="21"/>
+        </w:rPr>
+        <w:tab/>
+        <w:t>GOOD: PASSED</w:t>
+      </w:r>
+    </w:p>
+    <w:p>
+      <w:pPr>
+        <w:pStyle w:val="Style1"/>
+        <w:ind w:left="0"/>
+        <w:rPr>
+          <w:sz w:val="16"/>
+          <w:szCs w:val="21"/>
+        </w:rPr>
+      </w:pPr>
+    </w:p>
+    <w:p>
+      <w:pPr>
+        <w:pStyle w:val="Style1"/>
+        <w:ind w:left="0"/>
+        <w:rPr>
+          <w:sz w:val="16"/>
+          <w:szCs w:val="21"/>
+        </w:rPr>
+      </w:pPr>
+      <w:r>
+        <w:rPr>
+          <w:sz w:val="16"/>
+          <w:szCs w:val="21"/>
+        </w:rPr>
+        <w:tab/>
+        <w:t xml:space="preserve">Works with </w:t>
+      </w:r>
+      <w:proofErr w:type="spellStart"/>
+      <w:r>
+        <w:rPr>
+          <w:sz w:val="16"/>
+          <w:szCs w:val="21"/>
+        </w:rPr>
+        <w:t>array_augmented_assignment</w:t>
+      </w:r>
+      <w:proofErr w:type="spellEnd"/>
+    </w:p>
+    <w:p>
+      <w:pPr>
+        <w:pStyle w:val="Style1"/>
+        <w:ind w:left="0"/>
+        <w:rPr>
+          <w:sz w:val="16"/>
+          <w:szCs w:val="21"/>
+        </w:rPr>
+      </w:pPr>
+      <w:r>
+        <w:rPr>
+          <w:sz w:val="16"/>
+          <w:szCs w:val="21"/>
+        </w:rPr>
+        <w:tab/>
+        <w:t>|   ‹a[x¦]›   + +   ‹a[x]+=1¦›</w:t>
+      </w:r>
+    </w:p>
+    <w:p>
+      <w:pPr>
+        <w:pStyle w:val="Style1"/>
+        <w:ind w:left="0"/>
+        <w:rPr>
+          <w:sz w:val="16"/>
+          <w:szCs w:val="21"/>
+        </w:rPr>
+      </w:pPr>
+      <w:r>
+        <w:rPr>
+          <w:sz w:val="16"/>
+          <w:szCs w:val="21"/>
+        </w:rPr>
+        <w:tab/>
+      </w:r>
+      <w:r>
+        <w:rPr>
+          <w:sz w:val="16"/>
+          <w:szCs w:val="21"/>
+        </w:rPr>
+        <w:tab/>
+        <w:t xml:space="preserve">Used Rule: </w:t>
+      </w:r>
+      <w:proofErr w:type="spellStart"/>
+      <w:r>
+        <w:rPr>
+          <w:sz w:val="16"/>
+          <w:szCs w:val="21"/>
+        </w:rPr>
+        <w:t>insert_character</w:t>
+      </w:r>
+      <w:proofErr w:type="spellEnd"/>
+      <w:r>
+        <w:rPr>
+          <w:sz w:val="16"/>
+          <w:szCs w:val="21"/>
+        </w:rPr>
+        <w:t xml:space="preserve">              ‹a[x+¦]›</w:t>
+      </w:r>
+    </w:p>
+    <w:p>
+      <w:pPr>
+        <w:pStyle w:val="Style1"/>
+        <w:ind w:left="0"/>
+        <w:rPr>
+          <w:sz w:val="16"/>
+          <w:szCs w:val="21"/>
+        </w:rPr>
+      </w:pPr>
+      <w:r>
+        <w:rPr>
+          <w:sz w:val="16"/>
+          <w:szCs w:val="21"/>
+        </w:rPr>
+        <w:tab/>
+      </w:r>
+      <w:r>
+        <w:rPr>
+          <w:sz w:val="16"/>
+          <w:szCs w:val="21"/>
+        </w:rPr>
+        <w:tab/>
+        <w:t xml:space="preserve">Used Rule: </w:t>
+      </w:r>
+      <w:proofErr w:type="spellStart"/>
+      <w:r>
+        <w:rPr>
+          <w:sz w:val="16"/>
+          <w:szCs w:val="21"/>
+        </w:rPr>
+        <w:t>increment_decrement</w:t>
+      </w:r>
+      <w:proofErr w:type="spellEnd"/>
+      <w:r>
+        <w:rPr>
+          <w:sz w:val="16"/>
+          <w:szCs w:val="21"/>
+        </w:rPr>
+        <w:t xml:space="preserve">           ‹a[x]+=1¦›</w:t>
+      </w:r>
+    </w:p>
+    <w:p>
+      <w:pPr>
+        <w:pStyle w:val="Style1"/>
+        <w:ind w:left="0"/>
+        <w:rPr>
+          <w:sz w:val="16"/>
+          <w:szCs w:val="21"/>
+        </w:rPr>
+      </w:pPr>
+      <w:r>
+        <w:rPr>
+          <w:sz w:val="16"/>
+          <w:szCs w:val="21"/>
+        </w:rPr>
+        <w:t xml:space="preserve">  </w:t>
+      </w:r>
+      <w:r>
+        <w:rPr>
+          <w:sz w:val="16"/>
+          <w:szCs w:val="21"/>
+        </w:rPr>
+        <w:tab/>
+        <w:t>GOOD: PASSED</w:t>
+      </w:r>
+    </w:p>
+    <w:p>
+      <w:pPr>
+        <w:pStyle w:val="Style1"/>
+        <w:ind w:left="0"/>
+        <w:rPr>
+          <w:sz w:val="16"/>
+          <w:szCs w:val="21"/>
+        </w:rPr>
+      </w:pPr>
+    </w:p>
+    <w:p>
+      <w:pPr>
+        <w:pStyle w:val="Style1"/>
+        <w:ind w:left="0"/>
+        <w:rPr>
+          <w:sz w:val="16"/>
+          <w:szCs w:val="21"/>
+        </w:rPr>
+      </w:pPr>
+      <w:r>
+        <w:rPr>
+          <w:sz w:val="16"/>
+          <w:szCs w:val="21"/>
+        </w:rPr>
+        <w:tab/>
+        <w:t>Integration test</w:t>
+      </w:r>
+    </w:p>
+    <w:p>
+      <w:pPr>
+        <w:pStyle w:val="Style1"/>
+        <w:ind w:left="0"/>
+        <w:rPr>
+          <w:sz w:val="16"/>
+          <w:szCs w:val="21"/>
+        </w:rPr>
+      </w:pPr>
+      <w:r>
+        <w:rPr>
+          <w:sz w:val="16"/>
+          <w:szCs w:val="21"/>
+        </w:rPr>
+        <w:tab/>
+        <w:t>|   a [ ; - -   ‹a[:]-=1›</w:t>
+      </w:r>
+    </w:p>
+    <w:p>
+      <w:pPr>
+        <w:pStyle w:val="Style1"/>
+        <w:ind w:left="0"/>
+        <w:rPr>
+          <w:sz w:val="16"/>
+          <w:szCs w:val="21"/>
+        </w:rPr>
+      </w:pPr>
+      <w:r>
+        <w:rPr>
+          <w:sz w:val="16"/>
+          <w:szCs w:val="21"/>
+        </w:rPr>
+        <w:tab/>
+      </w:r>
+      <w:r>
+        <w:rPr>
+          <w:sz w:val="16"/>
+          <w:szCs w:val="21"/>
+        </w:rPr>
+        <w:tab/>
+        <w:t xml:space="preserve">Used Rule: </w:t>
+      </w:r>
+      <w:proofErr w:type="spellStart"/>
+      <w:r>
+        <w:rPr>
+          <w:sz w:val="16"/>
+          <w:szCs w:val="21"/>
+        </w:rPr>
+        <w:t>insert_character</w:t>
+      </w:r>
+      <w:proofErr w:type="spellEnd"/>
+      <w:r>
+        <w:rPr>
+          <w:sz w:val="16"/>
+          <w:szCs w:val="21"/>
+        </w:rPr>
+        <w:t xml:space="preserve">              ‹a¦›</w:t>
+      </w:r>
+    </w:p>
+    <w:p>
+      <w:pPr>
+        <w:pStyle w:val="Style1"/>
+        <w:ind w:left="0"/>
+        <w:rPr>
+          <w:sz w:val="16"/>
+          <w:szCs w:val="21"/>
+        </w:rPr>
+      </w:pPr>
+      <w:r>
+        <w:rPr>
+          <w:sz w:val="16"/>
+          <w:szCs w:val="21"/>
+        </w:rPr>
+        <w:tab/>
+      </w:r>
+      <w:r>
+        <w:rPr>
+          <w:sz w:val="16"/>
+          <w:szCs w:val="21"/>
+        </w:rPr>
+        <w:tab/>
+        <w:t xml:space="preserve">Used Rule: </w:t>
+      </w:r>
+      <w:proofErr w:type="spellStart"/>
+      <w:r>
+        <w:rPr>
+          <w:sz w:val="16"/>
+          <w:szCs w:val="21"/>
+        </w:rPr>
+        <w:t>add_matching_bracket</w:t>
+      </w:r>
+      <w:proofErr w:type="spellEnd"/>
+      <w:r>
+        <w:rPr>
+          <w:sz w:val="16"/>
+          <w:szCs w:val="21"/>
+        </w:rPr>
+        <w:t xml:space="preserve">          ‹a[¦]›</w:t>
+      </w:r>
+    </w:p>
+    <w:p>
+      <w:pPr>
+        <w:pStyle w:val="Style1"/>
+        <w:ind w:left="0"/>
+        <w:rPr>
+          <w:sz w:val="16"/>
+          <w:szCs w:val="21"/>
+        </w:rPr>
+      </w:pPr>
+      <w:r>
+        <w:rPr>
+          <w:sz w:val="16"/>
+          <w:szCs w:val="21"/>
+        </w:rPr>
+        <w:tab/>
+      </w:r>
+      <w:r>
+        <w:rPr>
+          <w:sz w:val="16"/>
+          <w:szCs w:val="21"/>
+        </w:rPr>
+        <w:tab/>
+        <w:t xml:space="preserve">Used Rule: </w:t>
+      </w:r>
+      <w:proofErr w:type="spellStart"/>
+      <w:r>
+        <w:rPr>
+          <w:sz w:val="16"/>
+          <w:szCs w:val="21"/>
+        </w:rPr>
+        <w:t>semicolon_to_colon_slices</w:t>
+      </w:r>
+      <w:proofErr w:type="spellEnd"/>
+      <w:r>
+        <w:rPr>
+          <w:sz w:val="16"/>
+          <w:szCs w:val="21"/>
+        </w:rPr>
+        <w:t xml:space="preserve">     ‹a[:¦]›</w:t>
+      </w:r>
+    </w:p>
+    <w:p>
+      <w:pPr>
+        <w:pStyle w:val="Style1"/>
+        <w:ind w:left="0"/>
+        <w:rPr>
+          <w:sz w:val="16"/>
+          <w:szCs w:val="21"/>
+        </w:rPr>
+      </w:pPr>
+      <w:r>
+        <w:rPr>
+          <w:sz w:val="16"/>
+          <w:szCs w:val="21"/>
+        </w:rPr>
+        <w:tab/>
+      </w:r>
+      <w:r>
+        <w:rPr>
+          <w:sz w:val="16"/>
+          <w:szCs w:val="21"/>
+        </w:rPr>
+        <w:tab/>
+        <w:t xml:space="preserve">Used Rule: </w:t>
+      </w:r>
+      <w:proofErr w:type="spellStart"/>
+      <w:r>
+        <w:rPr>
+          <w:sz w:val="16"/>
+          <w:szCs w:val="21"/>
+        </w:rPr>
+        <w:t>insert_character</w:t>
+      </w:r>
+      <w:proofErr w:type="spellEnd"/>
+      <w:r>
+        <w:rPr>
+          <w:sz w:val="16"/>
+          <w:szCs w:val="21"/>
+        </w:rPr>
+        <w:t xml:space="preserve">              ‹a[:-¦]›</w:t>
+      </w:r>
+    </w:p>
+    <w:p>
+      <w:pPr>
+        <w:pStyle w:val="Style1"/>
+        <w:ind w:left="0"/>
+        <w:rPr>
+          <w:sz w:val="16"/>
+          <w:szCs w:val="21"/>
+        </w:rPr>
+      </w:pPr>
+      <w:r>
+        <w:rPr>
+          <w:sz w:val="16"/>
+          <w:szCs w:val="21"/>
+        </w:rPr>
+        <w:tab/>
+      </w:r>
+      <w:r>
+        <w:rPr>
+          <w:sz w:val="16"/>
+          <w:szCs w:val="21"/>
+        </w:rPr>
+        <w:tab/>
+        <w:t xml:space="preserve">Used Rule: </w:t>
+      </w:r>
+      <w:proofErr w:type="spellStart"/>
+      <w:r>
+        <w:rPr>
+          <w:sz w:val="16"/>
+          <w:szCs w:val="21"/>
+        </w:rPr>
+        <w:t>increment_decrement</w:t>
+      </w:r>
+      <w:proofErr w:type="spellEnd"/>
+      <w:r>
+        <w:rPr>
+          <w:sz w:val="16"/>
+          <w:szCs w:val="21"/>
+        </w:rPr>
+        <w:t xml:space="preserve">           ‹a[:]-=1¦›</w:t>
+      </w:r>
+    </w:p>
+    <w:p>
+      <w:pPr>
+        <w:pStyle w:val="Style1"/>
+        <w:ind w:left="0"/>
+        <w:rPr>
+          <w:sz w:val="16"/>
+          <w:szCs w:val="21"/>
+        </w:rPr>
+      </w:pPr>
+      <w:r>
+        <w:rPr>
+          <w:sz w:val="16"/>
+          <w:szCs w:val="21"/>
+        </w:rPr>
+        <w:t xml:space="preserve">  </w:t>
+      </w:r>
+      <w:r>
+        <w:rPr>
+          <w:sz w:val="16"/>
+          <w:szCs w:val="21"/>
+        </w:rPr>
+        <w:tab/>
+        <w:t>GOOD: PASSED</w:t>
+      </w:r>
+    </w:p>
+    <w:p>
+      <w:pPr>
+        <w:pStyle w:val="Style1"/>
+        <w:ind w:left="0"/>
+        <w:rPr>
+          <w:sz w:val="16"/>
+          <w:szCs w:val="21"/>
+        </w:rPr>
+      </w:pPr>
+    </w:p>
+    <w:p>
+      <w:pPr>
+        <w:rPr>
+          <w:rFonts w:ascii="Adobe Caslon Pro" w:hAnsi="Adobe Caslon Pro" w:cs="Adobe Arabic"/>
+        </w:rPr>
+      </w:pPr>
+      <w:r>
+        <w:rPr>
+          <w:rFonts w:ascii="Adobe Caslon Pro" w:hAnsi="Adobe Caslon Pro" w:cs="Adobe Arabic"/>
+        </w:rPr>
+        <w:t xml:space="preserve">Note how these unit tests show their work: for each keystroke, you'll see a line starting with 'Used Rule:', followed by the resulting state. This shows you how the string progresses as keys </w:t>
+      </w:r>
+      <w:r>
+        <w:rPr>
+          <w:rFonts w:ascii="Adobe Caslon Pro" w:hAnsi="Adobe Caslon Pro" w:cs="Adobe Arabic"/>
+        </w:rPr>
         <w:lastRenderedPageBreak/>
-        <w:t>@</w:t>
-      </w:r>
-      <w:proofErr w:type="spellStart"/>
-      <w:r>
-        <w:t>engine.add_rule</w:t>
-      </w:r>
-      <w:proofErr w:type="spellEnd"/>
-    </w:p>
-    <w:p>
-      <w:pPr>
-        <w:pStyle w:val="Style1"/>
-      </w:pPr>
-      <w:r>
-        <w:t xml:space="preserve">def </w:t>
-      </w:r>
-      <w:proofErr w:type="spellStart"/>
-      <w:r>
-        <w:t>increment_decrement</w:t>
-      </w:r>
-      <w:proofErr w:type="spellEnd"/>
-      <w:r>
-        <w:t>(</w:t>
-      </w:r>
-      <w:proofErr w:type="spellStart"/>
-      <w:r>
-        <w:t>state,keystroke</w:t>
-      </w:r>
-      <w:proofErr w:type="spellEnd"/>
-      <w:r>
-        <w:t>):</w:t>
-      </w:r>
-    </w:p>
-    <w:p>
-      <w:pPr>
-        <w:pStyle w:val="Style1"/>
-      </w:pPr>
-      <w:r>
-        <w:tab/>
-        <w:t>"""</w:t>
-      </w:r>
-    </w:p>
-    <w:p>
-      <w:pPr>
-        <w:pStyle w:val="Style1"/>
-      </w:pPr>
-      <w:r>
-        <w:tab/>
-        <w:t>Adds the ++ and -- operators to python</w:t>
-      </w:r>
-    </w:p>
-    <w:p>
-      <w:pPr>
-        <w:pStyle w:val="Style1"/>
-      </w:pPr>
-      <w:r>
-        <w:tab/>
-        <w:t>|   ‹x›   + +   ‹x+=1›</w:t>
-      </w:r>
-    </w:p>
-    <w:p>
-      <w:pPr>
-        <w:pStyle w:val="Style1"/>
-      </w:pPr>
-      <w:r>
-        <w:tab/>
-        <w:t>...</w:t>
-      </w:r>
-    </w:p>
-    <w:p>
-      <w:pPr>
-        <w:pStyle w:val="Style1"/>
-      </w:pPr>
-      <w:r>
-        <w:tab/>
-        <w:t>|   ‹x›   - -   ‹x-=1›</w:t>
-      </w:r>
-    </w:p>
-    <w:p>
-      <w:pPr>
-        <w:pStyle w:val="Style1"/>
-      </w:pPr>
-    </w:p>
-    <w:p>
-      <w:pPr>
-        <w:pStyle w:val="Style1"/>
-      </w:pPr>
-      <w:r>
-        <w:tab/>
-        <w:t xml:space="preserve">Works with </w:t>
-      </w:r>
-      <w:proofErr w:type="spellStart"/>
-      <w:r>
-        <w:t>array_augmented_assignment</w:t>
-      </w:r>
-      <w:proofErr w:type="spellEnd"/>
-    </w:p>
-    <w:p>
-      <w:pPr>
-        <w:pStyle w:val="Style1"/>
-      </w:pPr>
-      <w:r>
-        <w:tab/>
-        <w:t>|   ‹a[x¦]›   + +   ‹a[x]+=1¦›</w:t>
-      </w:r>
-    </w:p>
-    <w:p>
-      <w:pPr>
-        <w:pStyle w:val="Style1"/>
-      </w:pPr>
-    </w:p>
-    <w:p>
-      <w:pPr>
-        <w:pStyle w:val="Style1"/>
-      </w:pPr>
-      <w:r>
-        <w:tab/>
-        <w:t>Integration test</w:t>
-      </w:r>
-    </w:p>
-    <w:p>
-      <w:pPr>
-        <w:pStyle w:val="Style1"/>
-      </w:pPr>
-      <w:r>
-        <w:tab/>
-        <w:t>|   a [ ; - -   ‹a[:]-=1›</w:t>
-      </w:r>
-    </w:p>
-    <w:p>
-      <w:pPr>
-        <w:pStyle w:val="Style1"/>
-      </w:pPr>
-      <w:r>
-        <w:tab/>
-        <w:t>"""</w:t>
-      </w:r>
-    </w:p>
-    <w:p>
-      <w:pPr>
-        <w:pStyle w:val="Style1"/>
-      </w:pPr>
-    </w:p>
-    <w:p>
-      <w:pPr>
-        <w:pStyle w:val="Style1"/>
-      </w:pPr>
-      <w:r>
-        <w:tab/>
-        <w:t xml:space="preserve">if keystroke in '+-' and </w:t>
-      </w:r>
-      <w:proofErr w:type="spellStart"/>
-      <w:r>
-        <w:t>state.char_before_cursor</w:t>
-      </w:r>
-      <w:proofErr w:type="spellEnd"/>
-      <w:r>
-        <w:t>==keystroke:</w:t>
-      </w:r>
-    </w:p>
-    <w:p>
-      <w:pPr>
-        <w:pStyle w:val="Style1"/>
-      </w:pPr>
-      <w:r>
-        <w:tab/>
-      </w:r>
-      <w:r>
-        <w:tab/>
-        <w:t xml:space="preserve">return </w:t>
-      </w:r>
-      <w:proofErr w:type="spellStart"/>
-      <w:r>
-        <w:t>engine.process</w:t>
-      </w:r>
-      <w:proofErr w:type="spellEnd"/>
-      <w:r>
-        <w:t>(state,'=','1')</w:t>
-      </w:r>
-    </w:p>
-    <w:p>
-      <w:pPr>
-        <w:rPr>
-          <w:rFonts w:ascii="Adobe Caslon Pro" w:hAnsi="Adobe Caslon Pro" w:cs="Adobe Arabic"/>
-        </w:rPr>
-      </w:pPr>
-    </w:p>
-    <w:p>
-      <w:pPr>
-        <w:rPr>
-          <w:rFonts w:ascii="Adobe Caslon Pro" w:hAnsi="Adobe Caslon Pro" w:cs="Adobe Arabic"/>
-        </w:rPr>
-      </w:pPr>
-      <w:r>
-        <w:rPr>
-          <w:rFonts w:ascii="Adobe Caslon Pro" w:hAnsi="Adobe Caslon Pro" w:cs="Adobe Arabic"/>
-        </w:rPr>
-        <w:t xml:space="preserve">These docstrings provide </w:t>
-      </w:r>
-      <w:proofErr w:type="spellStart"/>
-      <w:r>
-        <w:rPr>
-          <w:rFonts w:ascii="Adobe Caslon Pro" w:hAnsi="Adobe Caslon Pro" w:cs="Adobe Arabic"/>
-        </w:rPr>
-        <w:t>documenation</w:t>
-      </w:r>
-      <w:proofErr w:type="spellEnd"/>
-      <w:r>
-        <w:rPr>
-          <w:rFonts w:ascii="Adobe Caslon Pro" w:hAnsi="Adobe Caslon Pro" w:cs="Adobe Arabic"/>
-        </w:rPr>
-        <w:t xml:space="preserve"> for each function, as well as unit tests to be performed.</w:t>
-      </w:r>
-    </w:p>
-    <w:p>
-      <w:pPr>
-        <w:rPr>
-          <w:rFonts w:ascii="Adobe Caslon Pro" w:hAnsi="Adobe Caslon Pro" w:cs="Adobe Arabic"/>
-        </w:rPr>
-      </w:pPr>
-      <w:r>
-        <w:rPr>
-          <w:rFonts w:ascii="Adobe Caslon Pro" w:hAnsi="Adobe Caslon Pro" w:cs="Adobe Arabic"/>
-        </w:rPr>
-        <w:t>Here are the resulting unit test outputs for these functions:</w:t>
-      </w:r>
-    </w:p>
-    <w:p>
-      <w:pPr>
-        <w:rPr>
-          <w:rFonts w:ascii="Adobe Caslon Pro" w:hAnsi="Adobe Caslon Pro" w:cs="Adobe Arabic"/>
-        </w:rPr>
-      </w:pPr>
-    </w:p>
-    <w:p>
-      <w:pPr>
-        <w:pStyle w:val="Style1"/>
-      </w:pPr>
-      <w:r>
-        <w:t xml:space="preserve">RULE #42: </w:t>
-      </w:r>
-      <w:proofErr w:type="spellStart"/>
-      <w:r>
-        <w:t>preserve_indent</w:t>
-      </w:r>
-      <w:proofErr w:type="spellEnd"/>
-    </w:p>
-    <w:p>
-      <w:pPr>
-        <w:pStyle w:val="Style1"/>
-      </w:pPr>
-    </w:p>
-    <w:p>
-      <w:pPr>
-        <w:pStyle w:val="Style1"/>
-      </w:pPr>
-      <w:r>
-        <w:tab/>
-        <w:t>Hitting enter can preserve the indent</w:t>
-      </w:r>
-    </w:p>
-    <w:p>
-      <w:pPr>
-        <w:pStyle w:val="Style1"/>
-      </w:pPr>
-      <w:r>
-        <w:tab/>
-        <w:t>|   ‹def f():›               ‹def f():›</w:t>
-      </w:r>
-    </w:p>
-    <w:p>
-      <w:pPr>
-        <w:pStyle w:val="Style1"/>
-      </w:pPr>
-      <w:r>
-        <w:tab/>
-        <w:t>|   ‹    print()¦›   enter   ‹    print()›</w:t>
-      </w:r>
-    </w:p>
-    <w:p>
-      <w:pPr>
-        <w:pStyle w:val="Style1"/>
-      </w:pPr>
-      <w:r>
-        <w:tab/>
-        <w:t>|                            ‹    ¦›</w:t>
-      </w:r>
-    </w:p>
-    <w:p>
-      <w:pPr>
-        <w:pStyle w:val="Style1"/>
-      </w:pPr>
-      <w:r>
-        <w:tab/>
-      </w:r>
-      <w:r>
-        <w:tab/>
-        <w:t xml:space="preserve">Used Rule: </w:t>
-      </w:r>
-      <w:proofErr w:type="spellStart"/>
-      <w:r>
-        <w:t>preserve_indent</w:t>
-      </w:r>
-      <w:proofErr w:type="spellEnd"/>
-      <w:r>
-        <w:t xml:space="preserve">               ‹def f():</w:t>
-      </w:r>
-      <w:r>
-        <w:rPr>
-          <w:rFonts w:ascii="Cambria Math" w:hAnsi="Cambria Math" w:cs="Cambria Math"/>
-        </w:rPr>
-        <w:t>↵</w:t>
-      </w:r>
-      <w:r>
-        <w:t xml:space="preserve">    print()</w:t>
-      </w:r>
-      <w:r>
-        <w:rPr>
-          <w:rFonts w:ascii="Cambria Math" w:hAnsi="Cambria Math" w:cs="Cambria Math"/>
-        </w:rPr>
-        <w:t>↵</w:t>
-      </w:r>
-      <w:r>
-        <w:t xml:space="preserve">    ¦›</w:t>
-      </w:r>
-    </w:p>
-    <w:p>
-      <w:pPr>
-        <w:pStyle w:val="Style1"/>
-      </w:pPr>
-      <w:r>
-        <w:t xml:space="preserve">  </w:t>
-      </w:r>
-      <w:r>
-        <w:tab/>
-        <w:t>GOOD: PASSED</w:t>
-      </w:r>
-    </w:p>
-    <w:p>
-      <w:pPr>
-        <w:pStyle w:val="Style1"/>
-      </w:pPr>
-    </w:p>
-    <w:p>
-      <w:pPr>
-        <w:pStyle w:val="Style1"/>
-      </w:pPr>
-      <w:r>
-        <w:tab/>
-        <w:t>SHOULD_FAIL! Hitting enter doesn't simply go to the beginning of the line with this rule</w:t>
-      </w:r>
-    </w:p>
-    <w:p>
-      <w:pPr>
-        <w:pStyle w:val="Style1"/>
-      </w:pPr>
-      <w:r>
-        <w:tab/>
-        <w:t>|   ‹def f():›               ‹def f():›</w:t>
-      </w:r>
-    </w:p>
-    <w:p>
-      <w:pPr>
-        <w:pStyle w:val="Style1"/>
-      </w:pPr>
-      <w:r>
-        <w:tab/>
-        <w:t>|   ‹    print()¦›   enter   ‹    print()›</w:t>
-      </w:r>
-    </w:p>
-    <w:p>
-      <w:pPr>
-        <w:pStyle w:val="Style1"/>
-      </w:pPr>
-      <w:r>
-        <w:tab/>
-        <w:t>|                            ‹¦›</w:t>
-      </w:r>
-    </w:p>
-    <w:p>
-      <w:pPr>
-        <w:pStyle w:val="Style1"/>
-      </w:pPr>
-      <w:r>
-        <w:tab/>
-      </w:r>
-      <w:r>
-        <w:tab/>
-        <w:t xml:space="preserve">Used Rule: </w:t>
-      </w:r>
-      <w:proofErr w:type="spellStart"/>
-      <w:r>
-        <w:t>preserve_indent</w:t>
-      </w:r>
-      <w:proofErr w:type="spellEnd"/>
-      <w:r>
-        <w:t xml:space="preserve">               ‹def f():</w:t>
-      </w:r>
-      <w:r>
-        <w:rPr>
-          <w:rFonts w:ascii="Cambria Math" w:hAnsi="Cambria Math" w:cs="Cambria Math"/>
-        </w:rPr>
-        <w:t>↵</w:t>
-      </w:r>
-      <w:r>
-        <w:t xml:space="preserve">    print()</w:t>
-      </w:r>
-      <w:r>
-        <w:rPr>
-          <w:rFonts w:ascii="Cambria Math" w:hAnsi="Cambria Math" w:cs="Cambria Math"/>
-        </w:rPr>
-        <w:t>↵</w:t>
-      </w:r>
-      <w:r>
-        <w:t xml:space="preserve">    ¦›</w:t>
-      </w:r>
-    </w:p>
-    <w:p>
-      <w:pPr>
-        <w:pStyle w:val="Style1"/>
-      </w:pPr>
-      <w:r>
-        <w:t xml:space="preserve">  </w:t>
-      </w:r>
-      <w:r>
-        <w:tab/>
-        <w:t>GOOD: FAILED</w:t>
-      </w:r>
-    </w:p>
-    <w:p>
-      <w:pPr>
-        <w:pStyle w:val="Style1"/>
-      </w:pPr>
-    </w:p>
-    <w:p>
-      <w:pPr>
-        <w:pStyle w:val="Style1"/>
-      </w:pPr>
-      <w:r>
-        <w:t xml:space="preserve">RULE #17: </w:t>
-      </w:r>
-      <w:proofErr w:type="spellStart"/>
-      <w:r>
-        <w:t>increment_decrement</w:t>
-      </w:r>
-      <w:proofErr w:type="spellEnd"/>
-    </w:p>
-    <w:p>
-      <w:pPr>
-        <w:pStyle w:val="Style1"/>
-      </w:pPr>
-    </w:p>
-    <w:p>
-      <w:pPr>
-        <w:pStyle w:val="Style1"/>
-      </w:pPr>
-      <w:r>
-        <w:tab/>
-        <w:t>Adds the ++ and -- operators to python</w:t>
-      </w:r>
-    </w:p>
-    <w:p>
-      <w:pPr>
-        <w:pStyle w:val="Style1"/>
-      </w:pPr>
-      <w:r>
-        <w:tab/>
-        <w:t>|   ‹x›   + +   ‹x+=1›</w:t>
-      </w:r>
-    </w:p>
-    <w:p>
-      <w:pPr>
-        <w:pStyle w:val="Style1"/>
-      </w:pPr>
-      <w:r>
-        <w:tab/>
-      </w:r>
-      <w:r>
-        <w:tab/>
-        <w:t xml:space="preserve">Used Rule: </w:t>
-      </w:r>
-      <w:proofErr w:type="spellStart"/>
-      <w:r>
-        <w:t>insert_character</w:t>
-      </w:r>
-      <w:proofErr w:type="spellEnd"/>
-      <w:r>
-        <w:t xml:space="preserve">              ‹x+¦›</w:t>
-      </w:r>
-    </w:p>
-    <w:p>
-      <w:pPr>
-        <w:pStyle w:val="Style1"/>
-      </w:pPr>
-      <w:r>
-        <w:tab/>
-      </w:r>
-      <w:r>
-        <w:tab/>
-        <w:t xml:space="preserve">Used Rule: </w:t>
-      </w:r>
-      <w:proofErr w:type="spellStart"/>
-      <w:r>
-        <w:t>increment_decrement</w:t>
-      </w:r>
-      <w:proofErr w:type="spellEnd"/>
-      <w:r>
-        <w:t xml:space="preserve">           ‹x+=1¦›</w:t>
-      </w:r>
-    </w:p>
-    <w:p>
-      <w:pPr>
-        <w:pStyle w:val="Style1"/>
-      </w:pPr>
-      <w:r>
-        <w:t xml:space="preserve">  </w:t>
-      </w:r>
-      <w:r>
-        <w:tab/>
-        <w:t>GOOD: PASSED</w:t>
-      </w:r>
-    </w:p>
-    <w:p>
-      <w:pPr>
-        <w:pStyle w:val="Style1"/>
-      </w:pPr>
-      <w:r>
-        <w:tab/>
-        <w:t>...</w:t>
-      </w:r>
-    </w:p>
-    <w:p>
-      <w:pPr>
-        <w:pStyle w:val="Style1"/>
-      </w:pPr>
-      <w:r>
-        <w:tab/>
-        <w:t>|   ‹x›   - -   ‹x-=1›</w:t>
-      </w:r>
-    </w:p>
-    <w:p>
-      <w:pPr>
-        <w:pStyle w:val="Style1"/>
-      </w:pPr>
-      <w:r>
-        <w:tab/>
-      </w:r>
-      <w:r>
-        <w:tab/>
-        <w:t xml:space="preserve">Used Rule: </w:t>
-      </w:r>
-      <w:proofErr w:type="spellStart"/>
-      <w:r>
-        <w:t>insert_character</w:t>
-      </w:r>
-      <w:proofErr w:type="spellEnd"/>
-      <w:r>
-        <w:t xml:space="preserve">              ‹x-¦›</w:t>
-      </w:r>
-    </w:p>
-    <w:p>
-      <w:pPr>
-        <w:pStyle w:val="Style1"/>
-      </w:pPr>
-      <w:r>
-        <w:tab/>
-      </w:r>
-      <w:r>
-        <w:tab/>
-        <w:t xml:space="preserve">Used Rule: </w:t>
-      </w:r>
-      <w:proofErr w:type="spellStart"/>
-      <w:r>
-        <w:t>increment_decrement</w:t>
-      </w:r>
-      <w:proofErr w:type="spellEnd"/>
-      <w:r>
-        <w:t xml:space="preserve">           ‹x-=1¦›</w:t>
-      </w:r>
-    </w:p>
-    <w:p>
-      <w:pPr>
-        <w:pStyle w:val="Style1"/>
-      </w:pPr>
-      <w:r>
-        <w:t xml:space="preserve">  </w:t>
-      </w:r>
-      <w:r>
-        <w:tab/>
-        <w:t>GOOD: PASSED</w:t>
-      </w:r>
-    </w:p>
-    <w:p>
-      <w:pPr>
-        <w:pStyle w:val="Style1"/>
-      </w:pPr>
-    </w:p>
-    <w:p>
-      <w:pPr>
-        <w:pStyle w:val="Style1"/>
-      </w:pPr>
-      <w:r>
-        <w:tab/>
-        <w:t xml:space="preserve">Works with </w:t>
-      </w:r>
-      <w:proofErr w:type="spellStart"/>
-      <w:r>
-        <w:t>array_augmented_assignment</w:t>
-      </w:r>
-      <w:proofErr w:type="spellEnd"/>
-    </w:p>
-    <w:p>
-      <w:pPr>
-        <w:pStyle w:val="Style1"/>
-      </w:pPr>
-      <w:r>
-        <w:lastRenderedPageBreak/>
-        <w:tab/>
-        <w:t>|   ‹a[x¦]›   + +   ‹a[x]+=1¦›</w:t>
-      </w:r>
-    </w:p>
-    <w:p>
-      <w:pPr>
-        <w:pStyle w:val="Style1"/>
-      </w:pPr>
-      <w:r>
-        <w:tab/>
-      </w:r>
-      <w:r>
-        <w:tab/>
-        <w:t xml:space="preserve">Used Rule: </w:t>
-      </w:r>
-      <w:proofErr w:type="spellStart"/>
-      <w:r>
-        <w:t>insert_character</w:t>
-      </w:r>
-      <w:proofErr w:type="spellEnd"/>
-      <w:r>
-        <w:t xml:space="preserve">              ‹a[x+¦]›</w:t>
-      </w:r>
-    </w:p>
-    <w:p>
-      <w:pPr>
-        <w:pStyle w:val="Style1"/>
-      </w:pPr>
-      <w:r>
-        <w:tab/>
-      </w:r>
-      <w:r>
-        <w:tab/>
-        <w:t xml:space="preserve">Used Rule: </w:t>
-      </w:r>
-      <w:proofErr w:type="spellStart"/>
-      <w:r>
-        <w:t>increment_decrement</w:t>
-      </w:r>
-      <w:proofErr w:type="spellEnd"/>
-      <w:r>
-        <w:t xml:space="preserve">           ‹a[x]+=1¦›</w:t>
-      </w:r>
-    </w:p>
-    <w:p>
-      <w:pPr>
-        <w:pStyle w:val="Style1"/>
-      </w:pPr>
-      <w:r>
-        <w:t xml:space="preserve">  </w:t>
-      </w:r>
-      <w:r>
-        <w:tab/>
-        <w:t>GOOD: PASSED</w:t>
-      </w:r>
-    </w:p>
-    <w:p>
-      <w:pPr>
-        <w:pStyle w:val="Style1"/>
-      </w:pPr>
-    </w:p>
-    <w:p>
-      <w:pPr>
-        <w:pStyle w:val="Style1"/>
-      </w:pPr>
-      <w:r>
-        <w:tab/>
-        <w:t>Integration test</w:t>
-      </w:r>
-    </w:p>
-    <w:p>
-      <w:pPr>
-        <w:pStyle w:val="Style1"/>
-      </w:pPr>
-      <w:r>
-        <w:tab/>
-        <w:t>|   a [ ; - -   ‹a[:]-=1›</w:t>
-      </w:r>
-    </w:p>
-    <w:p>
-      <w:pPr>
-        <w:pStyle w:val="Style1"/>
-      </w:pPr>
-      <w:r>
-        <w:tab/>
-      </w:r>
-      <w:r>
-        <w:tab/>
-        <w:t xml:space="preserve">Used Rule: </w:t>
-      </w:r>
-      <w:proofErr w:type="spellStart"/>
-      <w:r>
-        <w:t>insert_character</w:t>
-      </w:r>
-      <w:proofErr w:type="spellEnd"/>
-      <w:r>
-        <w:t xml:space="preserve">              ‹a¦›</w:t>
-      </w:r>
-    </w:p>
-    <w:p>
-      <w:pPr>
-        <w:pStyle w:val="Style1"/>
-      </w:pPr>
-      <w:r>
-        <w:tab/>
-      </w:r>
-      <w:r>
-        <w:tab/>
-        <w:t xml:space="preserve">Used Rule: </w:t>
-      </w:r>
-      <w:proofErr w:type="spellStart"/>
-      <w:r>
-        <w:t>add_matching_bracket</w:t>
-      </w:r>
-      <w:proofErr w:type="spellEnd"/>
-      <w:r>
-        <w:t xml:space="preserve">          ‹a[¦]›</w:t>
-      </w:r>
-    </w:p>
-    <w:p>
-      <w:pPr>
-        <w:pStyle w:val="Style1"/>
-      </w:pPr>
-      <w:r>
-        <w:tab/>
-      </w:r>
-      <w:r>
-        <w:tab/>
-        <w:t xml:space="preserve">Used Rule: </w:t>
-      </w:r>
-      <w:proofErr w:type="spellStart"/>
-      <w:r>
-        <w:t>semicolon_to_colon_slices</w:t>
-      </w:r>
-      <w:proofErr w:type="spellEnd"/>
-      <w:r>
-        <w:t xml:space="preserve">     ‹a[:¦]›</w:t>
-      </w:r>
-    </w:p>
-    <w:p>
-      <w:pPr>
-        <w:pStyle w:val="Style1"/>
-      </w:pPr>
-      <w:r>
-        <w:tab/>
-      </w:r>
-      <w:r>
-        <w:tab/>
-        <w:t xml:space="preserve">Used Rule: </w:t>
-      </w:r>
-      <w:proofErr w:type="spellStart"/>
-      <w:r>
-        <w:t>insert_character</w:t>
-      </w:r>
-      <w:proofErr w:type="spellEnd"/>
-      <w:r>
-        <w:t xml:space="preserve">              ‹a[:-¦]›</w:t>
-      </w:r>
-    </w:p>
-    <w:p>
-      <w:pPr>
-        <w:pStyle w:val="Style1"/>
-      </w:pPr>
-      <w:r>
-        <w:tab/>
-      </w:r>
-      <w:r>
-        <w:tab/>
-        <w:t xml:space="preserve">Used Rule: </w:t>
-      </w:r>
-      <w:proofErr w:type="spellStart"/>
-      <w:r>
-        <w:t>increment_decrement</w:t>
-      </w:r>
-      <w:proofErr w:type="spellEnd"/>
-      <w:r>
-        <w:t xml:space="preserve">           ‹a[:]-=1¦›</w:t>
-      </w:r>
-    </w:p>
-    <w:p>
-      <w:pPr>
-        <w:pStyle w:val="Style1"/>
-      </w:pPr>
-      <w:r>
-        <w:t xml:space="preserve">  </w:t>
-      </w:r>
-      <w:r>
-        <w:tab/>
-        <w:t>GOOD: PASSED</w:t>
-      </w:r>
-    </w:p>
-    <w:p>
-      <w:pPr>
-        <w:pStyle w:val="Style1"/>
-      </w:pPr>
-    </w:p>
-    <w:p>
-      <w:pPr>
-        <w:rPr>
-          <w:rFonts w:ascii="Adobe Caslon Pro" w:hAnsi="Adobe Caslon Pro" w:cs="Adobe Arabic"/>
-        </w:rPr>
-      </w:pPr>
-      <w:r>
-        <w:rPr>
-          <w:rFonts w:ascii="Adobe Caslon Pro" w:hAnsi="Adobe Caslon Pro" w:cs="Adobe Arabic"/>
-        </w:rPr>
-        <w:t>Note how these unit tests show their work: for each keystroke, you'll see a line starting with 'Used Rule:', followed by the resulting state. This shows you how the string progresses as keys are pressed. Note that new lines are represented with the '</w:t>
+        <w:t>are pressed. Note that new lines are represented with the '</w:t>
       </w:r>
       <w:r>
         <w:rPr>

</xml_diff>